<commit_message>
Fix #130 - add options other than mail to give notice to landlord
</commit_message>
<xml_diff>
--- a/docassemble/HousingCodeChecklist/data/templates/next_steps_request_for_repairs_letter.docx
+++ b/docassemble/HousingCodeChecklist/data/templates/next_steps_request_for_repairs_letter.docx
@@ -1,36 +1,10 @@
 
 <file path=word/document.xml><?xml version="1.0" encoding="utf-8"?>
-<w:document xmlns:wpc="http://schemas.microsoft.com/office/word/2010/wordprocessingCanvas" xmlns:cx="http://schemas.microsoft.com/office/drawing/2014/chartex" xmlns:cx1="http://schemas.microsoft.com/office/drawing/2015/9/8/chartex" xmlns:cx2="http://schemas.microsoft.com/office/drawing/2015/10/21/chartex" xmlns:cx3="http://schemas.microsoft.com/office/drawing/2016/5/9/chartex" xmlns:cx4="http://schemas.microsoft.com/office/drawing/2016/5/10/chartex" xmlns:cx5="http://schemas.microsoft.com/office/drawing/2016/5/11/chartex" xmlns:cx6="http://schemas.microsoft.com/office/drawing/2016/5/12/chartex" xmlns:cx7="http://schemas.microsoft.com/office/drawing/2016/5/13/chartex" xmlns:cx8="http://schemas.microsoft.com/office/drawing/2016/5/14/chartex" xmlns:mc="http://schemas.openxmlformats.org/markup-compatibility/2006" xmlns:aink="http://schemas.microsoft.com/office/drawing/2016/ink" xmlns:am3d="http://schemas.microsoft.com/office/drawing/2017/model3d" xmlns:o="urn:schemas-microsoft-com:office:office" xmlns:oel="http://schemas.microsoft.com/office/2019/extlst" xmlns:r="http://schemas.openxmlformats.org/officeDocument/2006/relationships" xmlns:m="http://schemas.openxmlformats.org/officeDocument/2006/math" xmlns:v="urn:schemas-microsoft-com:vml" xmlns:wp14="http://schemas.microsoft.com/office/word/2010/wordprocessingDrawing" xmlns:wp="http://schemas.openxmlformats.org/drawingml/2006/wordprocessingDrawing" xmlns:w10="urn:schemas-microsoft-com:office:word" xmlns:w="http://schemas.openxmlformats.org/wordprocessingml/2006/main" xmlns:w14="http://schemas.microsoft.com/office/word/2010/wordml" xmlns:w15="http://schemas.microsoft.com/office/word/2012/wordml" xmlns:w16cex="http://schemas.microsoft.com/office/word/2018/wordml/cex" xmlns:w16cid="http://schemas.microsoft.com/office/word/2016/wordml/cid" xmlns:w16="http://schemas.microsoft.com/office/word/2018/wordml" xmlns:w16sdtdh="http://schemas.microsoft.com/office/word/2020/wordml/sdtdatahash" xmlns:w16se="http://schemas.microsoft.com/office/word/2015/wordml/symex" xmlns:wpg="http://schemas.microsoft.com/office/word/2010/wordprocessingGroup" xmlns:wpi="http://schemas.microsoft.com/office/word/2010/wordprocessingInk" xmlns:wne="http://schemas.microsoft.com/office/word/2006/wordml" xmlns:wps="http://schemas.microsoft.com/office/word/2010/wordprocessingShape" mc:Ignorable="w14 w15 w16se w16cid w16 w16cex w16sdtdh wp14">
+<w:document xmlns:wpc="http://schemas.microsoft.com/office/word/2010/wordprocessingCanvas" xmlns:cx="http://schemas.microsoft.com/office/drawing/2014/chartex" xmlns:cx1="http://schemas.microsoft.com/office/drawing/2015/9/8/chartex" xmlns:cx2="http://schemas.microsoft.com/office/drawing/2015/10/21/chartex" xmlns:cx3="http://schemas.microsoft.com/office/drawing/2016/5/9/chartex" xmlns:cx4="http://schemas.microsoft.com/office/drawing/2016/5/10/chartex" xmlns:cx5="http://schemas.microsoft.com/office/drawing/2016/5/11/chartex" xmlns:cx6="http://schemas.microsoft.com/office/drawing/2016/5/12/chartex" xmlns:cx7="http://schemas.microsoft.com/office/drawing/2016/5/13/chartex" xmlns:cx8="http://schemas.microsoft.com/office/drawing/2016/5/14/chartex" xmlns:mc="http://schemas.openxmlformats.org/markup-compatibility/2006" xmlns:aink="http://schemas.microsoft.com/office/drawing/2016/ink" xmlns:am3d="http://schemas.microsoft.com/office/drawing/2017/model3d" xmlns:o="urn:schemas-microsoft-com:office:office" xmlns:r="http://schemas.openxmlformats.org/officeDocument/2006/relationships" xmlns:m="http://schemas.openxmlformats.org/officeDocument/2006/math" xmlns:v="urn:schemas-microsoft-com:vml" xmlns:wp14="http://schemas.microsoft.com/office/word/2010/wordprocessingDrawing" xmlns:wp="http://schemas.openxmlformats.org/drawingml/2006/wordprocessingDrawing" xmlns:w10="urn:schemas-microsoft-com:office:word" xmlns:w="http://schemas.openxmlformats.org/wordprocessingml/2006/main" xmlns:w14="http://schemas.microsoft.com/office/word/2010/wordml" xmlns:w15="http://schemas.microsoft.com/office/word/2012/wordml" xmlns:w16cid="http://schemas.microsoft.com/office/word/2016/wordml/cid" xmlns:w16se="http://schemas.microsoft.com/office/word/2015/wordml/symex" xmlns:wpg="http://schemas.microsoft.com/office/word/2010/wordprocessingGroup" xmlns:wpi="http://schemas.microsoft.com/office/word/2010/wordprocessingInk" xmlns:wne="http://schemas.microsoft.com/office/word/2006/wordml" xmlns:wps="http://schemas.microsoft.com/office/word/2010/wordprocessingShape" mc:Ignorable="w14 w15 w16se w16cid wp14">
   <w:body>
     <w:p>
       <w:pPr>
-        <w:jc w:val="center"/>
-        <w:rPr>
-          <w:rFonts w:asciiTheme="minorHAnsi" w:hAnsiTheme="minorHAnsi" w:cstheme="minorHAnsi"/>
-          <w:b/>
-          <w:sz w:val="36"/>
-          <w:szCs w:val="36"/>
-        </w:rPr>
-      </w:pPr>
-    </w:p>
-    <w:p>
-      <w:pPr>
         <w:contextualSpacing/>
-      </w:pPr>
-    </w:p>
-    <w:p>
-      <w:pPr>
-        <w:pStyle w:val="UpToCodeHeading"/>
-        <w:jc w:val="left"/>
-        <w:sectPr>
-          <w:headerReference w:type="default" r:id="rId8"/>
-          <w:footerReference w:type="default" r:id="rId9"/>
-          <w:pgSz w:w="12240" w:h="15840"/>
-          <w:pgMar w:top="720" w:right="720" w:bottom="720" w:left="720" w:header="720" w:footer="720" w:gutter="0"/>
-          <w:cols w:space="720"/>
-          <w:formProt w:val="0"/>
-          <w:docGrid w:linePitch="360" w:charSpace="8192"/>
-        </w:sectPr>
       </w:pPr>
     </w:p>
     <w:p>
@@ -70,61 +44,6 @@
         </w:rPr>
       </w:pPr>
       <w:r>
-        <w:t>If you have already told your landlord in writing about your housing problems,</w:t>
-      </w:r>
-      <w:r>
-        <w:t xml:space="preserve"> you should send your </w:t>
-      </w:r>
-      <w:r>
-        <w:t>city or town’s Inspectional Services Department or Board of Health</w:t>
-      </w:r>
-      <w:r>
-        <w:t xml:space="preserve"> a </w:t>
-      </w:r>
-      <w:r>
-        <w:rPr>
-          <w:rFonts w:cstheme="minorHAnsi"/>
-          <w14:textOutline w14:w="9525" w14:cap="rnd" w14:cmpd="sng" w14:algn="ctr">
-            <w14:noFill/>
-            <w14:prstDash w14:val="solid"/>
-            <w14:bevel/>
-          </w14:textOutline>
-        </w:rPr>
-        <w:t>Letter Requesting an Inspection</w:t>
-      </w:r>
-      <w:r>
-        <w:t xml:space="preserve"> </w:t>
-      </w:r>
-      <w:r>
-        <w:rPr>
-          <w:highlight w:val="yellow"/>
-        </w:rPr>
-        <w:t>{# link to standalone #}</w:t>
-      </w:r>
-      <w:r>
-        <w:t>.</w:t>
-      </w:r>
-    </w:p>
-    <w:p>
-      <w:pPr>
-        <w:pStyle w:val="ListParagraph"/>
-        <w:numPr>
-          <w:ilvl w:val="0"/>
-          <w:numId w:val="4"/>
-        </w:numPr>
-        <w:suppressAutoHyphens w:val="0"/>
-        <w:snapToGrid w:val="0"/>
-        <w:spacing w:after="80" w:line="240" w:lineRule="auto"/>
-        <w:rPr>
-          <w:rFonts w:cstheme="minorHAnsi"/>
-          <w14:textOutline w14:w="9525" w14:cap="rnd" w14:cmpd="sng" w14:algn="ctr">
-            <w14:noFill/>
-            <w14:prstDash w14:val="solid"/>
-            <w14:bevel/>
-          </w14:textOutline>
-        </w:rPr>
-      </w:pPr>
-      <w:r>
         <w:rPr>
           <w:rFonts w:cstheme="minorHAnsi"/>
           <w14:textOutline w14:w="9525" w14:cap="rnd" w14:cmpd="sng" w14:algn="ctr">
@@ -201,7 +120,35 @@
           <w:sz w:val="24"/>
           <w:szCs w:val="24"/>
         </w:rPr>
-        <w:t>Mail your Letter</w:t>
+        <w:t>Mail</w:t>
+      </w:r>
+      <w:r>
+        <w:rPr>
+          <w:sz w:val="24"/>
+          <w:szCs w:val="24"/>
+        </w:rPr>
+        <w:t xml:space="preserve"> or email</w:t>
+      </w:r>
+      <w:r>
+        <w:rPr>
+          <w:sz w:val="24"/>
+          <w:szCs w:val="24"/>
+        </w:rPr>
+        <w:t xml:space="preserve"> your </w:t>
+      </w:r>
+      <w:r>
+        <w:rPr>
+          <w:sz w:val="24"/>
+          <w:szCs w:val="24"/>
+        </w:rPr>
+        <w:t>l</w:t>
+      </w:r>
+      <w:r>
+        <w:rPr>
+          <w:sz w:val="24"/>
+          <w:szCs w:val="24"/>
+        </w:rPr>
+        <w:t>etter</w:t>
       </w:r>
     </w:p>
     <w:p>
@@ -349,7 +296,27 @@
             <w14:bevel/>
           </w14:textOutline>
         </w:rPr>
-        <w:t xml:space="preserve"> }}.</w:t>
+        <w:t xml:space="preserve"> }}</w:t>
+      </w:r>
+      <w:r>
+        <w:rPr>
+          <w14:textOutline w14:w="9525" w14:cap="rnd" w14:cmpd="sng" w14:algn="ctr">
+            <w14:noFill/>
+            <w14:prstDash w14:val="solid"/>
+            <w14:bevel/>
+          </w14:textOutline>
+        </w:rPr>
+        <w:t xml:space="preserve"> or via email</w:t>
+      </w:r>
+      <w:r>
+        <w:rPr>
+          <w14:textOutline w14:w="9525" w14:cap="rnd" w14:cmpd="sng" w14:algn="ctr">
+            <w14:noFill/>
+            <w14:prstDash w14:val="solid"/>
+            <w14:bevel/>
+          </w14:textOutline>
+        </w:rPr>
+        <w:t>.</w:t>
       </w:r>
     </w:p>
     <w:p>
@@ -361,7 +328,7 @@
         </w:numPr>
       </w:pPr>
       <w:r>
-        <w:t xml:space="preserve">If you do not know your landlord’s address, check your lease. </w:t>
+        <w:t>If you do not know your landlord’s address, check your lease.</w:t>
       </w:r>
     </w:p>
     <w:p>
@@ -378,7 +345,21 @@
           <w:sz w:val="24"/>
           <w:szCs w:val="24"/>
         </w:rPr>
-        <w:t>Ask for Notice</w:t>
+        <w:t xml:space="preserve">Ask for </w:t>
+      </w:r>
+      <w:r>
+        <w:rPr>
+          <w:sz w:val="24"/>
+          <w:szCs w:val="24"/>
+        </w:rPr>
+        <w:t>n</w:t>
+      </w:r>
+      <w:r>
+        <w:rPr>
+          <w:sz w:val="24"/>
+          <w:szCs w:val="24"/>
+        </w:rPr>
+        <w:t>otice</w:t>
       </w:r>
     </w:p>
     <w:p>
@@ -462,7 +443,21 @@
           <w:sz w:val="24"/>
           <w:szCs w:val="24"/>
         </w:rPr>
-        <w:t>Document Problems</w:t>
+        <w:t xml:space="preserve">Document </w:t>
+      </w:r>
+      <w:r>
+        <w:rPr>
+          <w:sz w:val="24"/>
+          <w:szCs w:val="24"/>
+        </w:rPr>
+        <w:t>p</w:t>
+      </w:r>
+      <w:r>
+        <w:rPr>
+          <w:sz w:val="24"/>
+          <w:szCs w:val="24"/>
+        </w:rPr>
+        <w:t>roblems</w:t>
       </w:r>
     </w:p>
     <w:p>
@@ -552,69 +547,32 @@
           <w:ilvl w:val="0"/>
           <w:numId w:val="15"/>
         </w:numPr>
-        <w:suppressAutoHyphens w:val="0"/>
-        <w:snapToGrid w:val="0"/>
-        <w:spacing w:after="80" w:line="240" w:lineRule="auto"/>
-        <w:rPr>
-          <w14:textOutline w14:w="9525" w14:cap="rnd" w14:cmpd="sng" w14:algn="ctr">
-            <w14:noFill/>
-            <w14:prstDash w14:val="solid"/>
-            <w14:bevel/>
-          </w14:textOutline>
-        </w:rPr>
       </w:pPr>
       <w:bookmarkStart w:id="0" w:name="_wjzvjugefec1"/>
       <w:bookmarkStart w:id="1" w:name="_jpvqkqfibwqh"/>
       <w:bookmarkEnd w:id="0"/>
       <w:bookmarkEnd w:id="1"/>
       <w:r>
-        <w:t>Y</w:t>
-      </w:r>
-      <w:r>
-        <w:t xml:space="preserve">ou should send your city or town’s Inspectional Services Department or Board of Health a </w:t>
-      </w:r>
-      <w:r>
-        <w:rPr>
-          <w:rFonts w:cstheme="minorHAnsi"/>
-          <w14:textOutline w14:w="9525" w14:cap="rnd" w14:cmpd="sng" w14:algn="ctr">
-            <w14:noFill/>
-            <w14:prstDash w14:val="solid"/>
-            <w14:bevel/>
-          </w14:textOutline>
-        </w:rPr>
-        <w:t>Letter Requesting an Inspection</w:t>
-      </w:r>
+        <w:t>U</w:t>
+      </w:r>
+      <w:r>
+        <w:t xml:space="preserve">se </w:t>
+      </w:r>
+      <w:proofErr w:type="spellStart"/>
+      <w:r>
+        <w:t>UpToCode</w:t>
+      </w:r>
+      <w:proofErr w:type="spellEnd"/>
       <w:r>
         <w:t xml:space="preserve"> </w:t>
       </w:r>
-      <w:r>
-        <w:rPr>
-          <w:highlight w:val="yellow"/>
-        </w:rPr>
-        <w:t>{# link to standalone #}</w:t>
-      </w:r>
-      <w:r>
-        <w:t>.</w:t>
-      </w:r>
-    </w:p>
-    <w:p>
-      <w:pPr>
-        <w:pStyle w:val="ListParagraph"/>
-        <w:numPr>
-          <w:ilvl w:val="0"/>
-          <w:numId w:val="15"/>
-        </w:numPr>
-      </w:pPr>
-      <w:r>
-        <w:t xml:space="preserve">If the landlord still does not make the repairs, use </w:t>
-      </w:r>
-      <w:proofErr w:type="spellStart"/>
-      <w:r>
-        <w:t>UpToCode</w:t>
-      </w:r>
-      <w:proofErr w:type="spellEnd"/>
-      <w:r>
-        <w:t xml:space="preserve"> to explore your options, such as taking your landlord to court.  </w:t>
+      <w:bookmarkStart w:id="2" w:name="_GoBack"/>
+      <w:bookmarkEnd w:id="2"/>
+      <w:r>
+        <w:t xml:space="preserve">to </w:t>
+      </w:r>
+      <w:r>
+        <w:t>take a next step, including:</w:t>
       </w:r>
     </w:p>
     <w:p>
@@ -624,26 +582,38 @@
           <w:ilvl w:val="1"/>
           <w:numId w:val="15"/>
         </w:numPr>
-        <w:rPr>
-          <w:highlight w:val="yellow"/>
-        </w:rPr>
-      </w:pPr>
-      <w:proofErr w:type="gramStart"/>
-      <w:r>
-        <w:rPr>
-          <w:highlight w:val="yellow"/>
-        </w:rPr>
-        <w:t>{{ Interview</w:t>
-      </w:r>
-      <w:proofErr w:type="gramEnd"/>
-      <w:r>
-        <w:rPr>
-          <w:highlight w:val="yellow"/>
-        </w:rPr>
-        <w:t xml:space="preserve"> links }}</w:t>
+      </w:pPr>
+      <w:r>
+        <w:t>Calling a city inspector</w:t>
+      </w:r>
+    </w:p>
+    <w:p>
+      <w:pPr>
+        <w:pStyle w:val="ListParagraph"/>
+        <w:numPr>
+          <w:ilvl w:val="1"/>
+          <w:numId w:val="15"/>
+        </w:numPr>
+      </w:pPr>
+      <w:r>
+        <w:t>Asking for a fair settlement offer</w:t>
+      </w:r>
+    </w:p>
+    <w:p>
+      <w:pPr>
+        <w:pStyle w:val="ListParagraph"/>
+        <w:numPr>
+          <w:ilvl w:val="1"/>
+          <w:numId w:val="15"/>
+        </w:numPr>
+      </w:pPr>
+      <w:r>
+        <w:t>Asking a judge to order your landlord to make repairs</w:t>
       </w:r>
     </w:p>
     <w:sectPr>
+      <w:headerReference w:type="default" r:id="rId8"/>
+      <w:footerReference w:type="default" r:id="rId9"/>
       <w:type w:val="continuous"/>
       <w:pgSz w:w="12240" w:h="15840"/>
       <w:pgMar w:top="720" w:right="720" w:bottom="720" w:left="720" w:header="720" w:footer="720" w:gutter="0"/>
@@ -656,7 +626,7 @@
 </file>
 
 <file path=word/endnotes.xml><?xml version="1.0" encoding="utf-8"?>
-<w:endnotes xmlns:wpc="http://schemas.microsoft.com/office/word/2010/wordprocessingCanvas" xmlns:cx="http://schemas.microsoft.com/office/drawing/2014/chartex" xmlns:cx1="http://schemas.microsoft.com/office/drawing/2015/9/8/chartex" xmlns:cx2="http://schemas.microsoft.com/office/drawing/2015/10/21/chartex" xmlns:cx3="http://schemas.microsoft.com/office/drawing/2016/5/9/chartex" xmlns:cx4="http://schemas.microsoft.com/office/drawing/2016/5/10/chartex" xmlns:cx5="http://schemas.microsoft.com/office/drawing/2016/5/11/chartex" xmlns:cx6="http://schemas.microsoft.com/office/drawing/2016/5/12/chartex" xmlns:cx7="http://schemas.microsoft.com/office/drawing/2016/5/13/chartex" xmlns:cx8="http://schemas.microsoft.com/office/drawing/2016/5/14/chartex" xmlns:mc="http://schemas.openxmlformats.org/markup-compatibility/2006" xmlns:aink="http://schemas.microsoft.com/office/drawing/2016/ink" xmlns:am3d="http://schemas.microsoft.com/office/drawing/2017/model3d" xmlns:o="urn:schemas-microsoft-com:office:office" xmlns:oel="http://schemas.microsoft.com/office/2019/extlst" xmlns:r="http://schemas.openxmlformats.org/officeDocument/2006/relationships" xmlns:m="http://schemas.openxmlformats.org/officeDocument/2006/math" xmlns:v="urn:schemas-microsoft-com:vml" xmlns:wp14="http://schemas.microsoft.com/office/word/2010/wordprocessingDrawing" xmlns:wp="http://schemas.openxmlformats.org/drawingml/2006/wordprocessingDrawing" xmlns:w10="urn:schemas-microsoft-com:office:word" xmlns:w="http://schemas.openxmlformats.org/wordprocessingml/2006/main" xmlns:w14="http://schemas.microsoft.com/office/word/2010/wordml" xmlns:w15="http://schemas.microsoft.com/office/word/2012/wordml" xmlns:w16cex="http://schemas.microsoft.com/office/word/2018/wordml/cex" xmlns:w16cid="http://schemas.microsoft.com/office/word/2016/wordml/cid" xmlns:w16="http://schemas.microsoft.com/office/word/2018/wordml" xmlns:w16sdtdh="http://schemas.microsoft.com/office/word/2020/wordml/sdtdatahash" xmlns:w16se="http://schemas.microsoft.com/office/word/2015/wordml/symex" xmlns:wpg="http://schemas.microsoft.com/office/word/2010/wordprocessingGroup" xmlns:wpi="http://schemas.microsoft.com/office/word/2010/wordprocessingInk" xmlns:wne="http://schemas.microsoft.com/office/word/2006/wordml" xmlns:wps="http://schemas.microsoft.com/office/word/2010/wordprocessingShape" mc:Ignorable="w14 w15 w16se w16cid w16 w16cex w16sdtdh wp14">
+<w:endnotes xmlns:wpc="http://schemas.microsoft.com/office/word/2010/wordprocessingCanvas" xmlns:cx="http://schemas.microsoft.com/office/drawing/2014/chartex" xmlns:cx1="http://schemas.microsoft.com/office/drawing/2015/9/8/chartex" xmlns:cx2="http://schemas.microsoft.com/office/drawing/2015/10/21/chartex" xmlns:cx3="http://schemas.microsoft.com/office/drawing/2016/5/9/chartex" xmlns:cx4="http://schemas.microsoft.com/office/drawing/2016/5/10/chartex" xmlns:cx5="http://schemas.microsoft.com/office/drawing/2016/5/11/chartex" xmlns:cx6="http://schemas.microsoft.com/office/drawing/2016/5/12/chartex" xmlns:cx7="http://schemas.microsoft.com/office/drawing/2016/5/13/chartex" xmlns:cx8="http://schemas.microsoft.com/office/drawing/2016/5/14/chartex" xmlns:mc="http://schemas.openxmlformats.org/markup-compatibility/2006" xmlns:aink="http://schemas.microsoft.com/office/drawing/2016/ink" xmlns:am3d="http://schemas.microsoft.com/office/drawing/2017/model3d" xmlns:o="urn:schemas-microsoft-com:office:office" xmlns:r="http://schemas.openxmlformats.org/officeDocument/2006/relationships" xmlns:m="http://schemas.openxmlformats.org/officeDocument/2006/math" xmlns:v="urn:schemas-microsoft-com:vml" xmlns:wp14="http://schemas.microsoft.com/office/word/2010/wordprocessingDrawing" xmlns:wp="http://schemas.openxmlformats.org/drawingml/2006/wordprocessingDrawing" xmlns:w10="urn:schemas-microsoft-com:office:word" xmlns:w="http://schemas.openxmlformats.org/wordprocessingml/2006/main" xmlns:w14="http://schemas.microsoft.com/office/word/2010/wordml" xmlns:w15="http://schemas.microsoft.com/office/word/2012/wordml" xmlns:w16cid="http://schemas.microsoft.com/office/word/2016/wordml/cid" xmlns:w16se="http://schemas.microsoft.com/office/word/2015/wordml/symex" xmlns:wpg="http://schemas.microsoft.com/office/word/2010/wordprocessingGroup" xmlns:wpi="http://schemas.microsoft.com/office/word/2010/wordprocessingInk" xmlns:wne="http://schemas.microsoft.com/office/word/2006/wordml" xmlns:wps="http://schemas.microsoft.com/office/word/2010/wordprocessingShape" mc:Ignorable="w14 w15 w16se w16cid wp14">
   <w:endnote w:type="separator" w:id="-1">
     <w:p>
       <w:pPr>
@@ -681,7 +651,7 @@
 </file>
 
 <file path=word/footer1.xml><?xml version="1.0" encoding="utf-8"?>
-<w:ftr xmlns:wpc="http://schemas.microsoft.com/office/word/2010/wordprocessingCanvas" xmlns:cx="http://schemas.microsoft.com/office/drawing/2014/chartex" xmlns:cx1="http://schemas.microsoft.com/office/drawing/2015/9/8/chartex" xmlns:cx2="http://schemas.microsoft.com/office/drawing/2015/10/21/chartex" xmlns:cx3="http://schemas.microsoft.com/office/drawing/2016/5/9/chartex" xmlns:cx4="http://schemas.microsoft.com/office/drawing/2016/5/10/chartex" xmlns:cx5="http://schemas.microsoft.com/office/drawing/2016/5/11/chartex" xmlns:cx6="http://schemas.microsoft.com/office/drawing/2016/5/12/chartex" xmlns:cx7="http://schemas.microsoft.com/office/drawing/2016/5/13/chartex" xmlns:cx8="http://schemas.microsoft.com/office/drawing/2016/5/14/chartex" xmlns:mc="http://schemas.openxmlformats.org/markup-compatibility/2006" xmlns:aink="http://schemas.microsoft.com/office/drawing/2016/ink" xmlns:am3d="http://schemas.microsoft.com/office/drawing/2017/model3d" xmlns:o="urn:schemas-microsoft-com:office:office" xmlns:oel="http://schemas.microsoft.com/office/2019/extlst" xmlns:r="http://schemas.openxmlformats.org/officeDocument/2006/relationships" xmlns:m="http://schemas.openxmlformats.org/officeDocument/2006/math" xmlns:v="urn:schemas-microsoft-com:vml" xmlns:wp14="http://schemas.microsoft.com/office/word/2010/wordprocessingDrawing" xmlns:wp="http://schemas.openxmlformats.org/drawingml/2006/wordprocessingDrawing" xmlns:w10="urn:schemas-microsoft-com:office:word" xmlns:w="http://schemas.openxmlformats.org/wordprocessingml/2006/main" xmlns:w14="http://schemas.microsoft.com/office/word/2010/wordml" xmlns:w15="http://schemas.microsoft.com/office/word/2012/wordml" xmlns:w16cex="http://schemas.microsoft.com/office/word/2018/wordml/cex" xmlns:w16cid="http://schemas.microsoft.com/office/word/2016/wordml/cid" xmlns:w16="http://schemas.microsoft.com/office/word/2018/wordml" xmlns:w16sdtdh="http://schemas.microsoft.com/office/word/2020/wordml/sdtdatahash" xmlns:w16se="http://schemas.microsoft.com/office/word/2015/wordml/symex" xmlns:wpg="http://schemas.microsoft.com/office/word/2010/wordprocessingGroup" xmlns:wpi="http://schemas.microsoft.com/office/word/2010/wordprocessingInk" xmlns:wne="http://schemas.microsoft.com/office/word/2006/wordml" xmlns:wps="http://schemas.microsoft.com/office/word/2010/wordprocessingShape" mc:Ignorable="w14 w15 w16se w16cid w16 w16cex w16sdtdh wp14">
+<w:ftr xmlns:wpc="http://schemas.microsoft.com/office/word/2010/wordprocessingCanvas" xmlns:cx="http://schemas.microsoft.com/office/drawing/2014/chartex" xmlns:cx1="http://schemas.microsoft.com/office/drawing/2015/9/8/chartex" xmlns:cx2="http://schemas.microsoft.com/office/drawing/2015/10/21/chartex" xmlns:cx3="http://schemas.microsoft.com/office/drawing/2016/5/9/chartex" xmlns:cx4="http://schemas.microsoft.com/office/drawing/2016/5/10/chartex" xmlns:cx5="http://schemas.microsoft.com/office/drawing/2016/5/11/chartex" xmlns:cx6="http://schemas.microsoft.com/office/drawing/2016/5/12/chartex" xmlns:cx7="http://schemas.microsoft.com/office/drawing/2016/5/13/chartex" xmlns:cx8="http://schemas.microsoft.com/office/drawing/2016/5/14/chartex" xmlns:mc="http://schemas.openxmlformats.org/markup-compatibility/2006" xmlns:aink="http://schemas.microsoft.com/office/drawing/2016/ink" xmlns:am3d="http://schemas.microsoft.com/office/drawing/2017/model3d" xmlns:o="urn:schemas-microsoft-com:office:office" xmlns:r="http://schemas.openxmlformats.org/officeDocument/2006/relationships" xmlns:m="http://schemas.openxmlformats.org/officeDocument/2006/math" xmlns:v="urn:schemas-microsoft-com:vml" xmlns:wp14="http://schemas.microsoft.com/office/word/2010/wordprocessingDrawing" xmlns:wp="http://schemas.openxmlformats.org/drawingml/2006/wordprocessingDrawing" xmlns:w10="urn:schemas-microsoft-com:office:word" xmlns:w="http://schemas.openxmlformats.org/wordprocessingml/2006/main" xmlns:w14="http://schemas.microsoft.com/office/word/2010/wordml" xmlns:w15="http://schemas.microsoft.com/office/word/2012/wordml" xmlns:w16cid="http://schemas.microsoft.com/office/word/2016/wordml/cid" xmlns:w16se="http://schemas.microsoft.com/office/word/2015/wordml/symex" xmlns:wpg="http://schemas.microsoft.com/office/word/2010/wordprocessingGroup" xmlns:wpi="http://schemas.microsoft.com/office/word/2010/wordprocessingInk" xmlns:wne="http://schemas.microsoft.com/office/word/2006/wordml" xmlns:wps="http://schemas.microsoft.com/office/word/2010/wordprocessingShape" mc:Ignorable="w14 w15 w16se w16cid wp14">
   <w:p>
     <w:pPr>
       <w:pStyle w:val="Footer"/>
@@ -744,7 +714,7 @@
 </file>
 
 <file path=word/footnotes.xml><?xml version="1.0" encoding="utf-8"?>
-<w:footnotes xmlns:wpc="http://schemas.microsoft.com/office/word/2010/wordprocessingCanvas" xmlns:cx="http://schemas.microsoft.com/office/drawing/2014/chartex" xmlns:cx1="http://schemas.microsoft.com/office/drawing/2015/9/8/chartex" xmlns:cx2="http://schemas.microsoft.com/office/drawing/2015/10/21/chartex" xmlns:cx3="http://schemas.microsoft.com/office/drawing/2016/5/9/chartex" xmlns:cx4="http://schemas.microsoft.com/office/drawing/2016/5/10/chartex" xmlns:cx5="http://schemas.microsoft.com/office/drawing/2016/5/11/chartex" xmlns:cx6="http://schemas.microsoft.com/office/drawing/2016/5/12/chartex" xmlns:cx7="http://schemas.microsoft.com/office/drawing/2016/5/13/chartex" xmlns:cx8="http://schemas.microsoft.com/office/drawing/2016/5/14/chartex" xmlns:mc="http://schemas.openxmlformats.org/markup-compatibility/2006" xmlns:aink="http://schemas.microsoft.com/office/drawing/2016/ink" xmlns:am3d="http://schemas.microsoft.com/office/drawing/2017/model3d" xmlns:o="urn:schemas-microsoft-com:office:office" xmlns:oel="http://schemas.microsoft.com/office/2019/extlst" xmlns:r="http://schemas.openxmlformats.org/officeDocument/2006/relationships" xmlns:m="http://schemas.openxmlformats.org/officeDocument/2006/math" xmlns:v="urn:schemas-microsoft-com:vml" xmlns:wp14="http://schemas.microsoft.com/office/word/2010/wordprocessingDrawing" xmlns:wp="http://schemas.openxmlformats.org/drawingml/2006/wordprocessingDrawing" xmlns:w10="urn:schemas-microsoft-com:office:word" xmlns:w="http://schemas.openxmlformats.org/wordprocessingml/2006/main" xmlns:w14="http://schemas.microsoft.com/office/word/2010/wordml" xmlns:w15="http://schemas.microsoft.com/office/word/2012/wordml" xmlns:w16cex="http://schemas.microsoft.com/office/word/2018/wordml/cex" xmlns:w16cid="http://schemas.microsoft.com/office/word/2016/wordml/cid" xmlns:w16="http://schemas.microsoft.com/office/word/2018/wordml" xmlns:w16sdtdh="http://schemas.microsoft.com/office/word/2020/wordml/sdtdatahash" xmlns:w16se="http://schemas.microsoft.com/office/word/2015/wordml/symex" xmlns:wpg="http://schemas.microsoft.com/office/word/2010/wordprocessingGroup" xmlns:wpi="http://schemas.microsoft.com/office/word/2010/wordprocessingInk" xmlns:wne="http://schemas.microsoft.com/office/word/2006/wordml" xmlns:wps="http://schemas.microsoft.com/office/word/2010/wordprocessingShape" mc:Ignorable="w14 w15 w16se w16cid w16 w16cex w16sdtdh wp14">
+<w:footnotes xmlns:wpc="http://schemas.microsoft.com/office/word/2010/wordprocessingCanvas" xmlns:cx="http://schemas.microsoft.com/office/drawing/2014/chartex" xmlns:cx1="http://schemas.microsoft.com/office/drawing/2015/9/8/chartex" xmlns:cx2="http://schemas.microsoft.com/office/drawing/2015/10/21/chartex" xmlns:cx3="http://schemas.microsoft.com/office/drawing/2016/5/9/chartex" xmlns:cx4="http://schemas.microsoft.com/office/drawing/2016/5/10/chartex" xmlns:cx5="http://schemas.microsoft.com/office/drawing/2016/5/11/chartex" xmlns:cx6="http://schemas.microsoft.com/office/drawing/2016/5/12/chartex" xmlns:cx7="http://schemas.microsoft.com/office/drawing/2016/5/13/chartex" xmlns:cx8="http://schemas.microsoft.com/office/drawing/2016/5/14/chartex" xmlns:mc="http://schemas.openxmlformats.org/markup-compatibility/2006" xmlns:aink="http://schemas.microsoft.com/office/drawing/2016/ink" xmlns:am3d="http://schemas.microsoft.com/office/drawing/2017/model3d" xmlns:o="urn:schemas-microsoft-com:office:office" xmlns:r="http://schemas.openxmlformats.org/officeDocument/2006/relationships" xmlns:m="http://schemas.openxmlformats.org/officeDocument/2006/math" xmlns:v="urn:schemas-microsoft-com:vml" xmlns:wp14="http://schemas.microsoft.com/office/word/2010/wordprocessingDrawing" xmlns:wp="http://schemas.openxmlformats.org/drawingml/2006/wordprocessingDrawing" xmlns:w10="urn:schemas-microsoft-com:office:word" xmlns:w="http://schemas.openxmlformats.org/wordprocessingml/2006/main" xmlns:w14="http://schemas.microsoft.com/office/word/2010/wordml" xmlns:w15="http://schemas.microsoft.com/office/word/2012/wordml" xmlns:w16cid="http://schemas.microsoft.com/office/word/2016/wordml/cid" xmlns:w16se="http://schemas.microsoft.com/office/word/2015/wordml/symex" xmlns:wpg="http://schemas.microsoft.com/office/word/2010/wordprocessingGroup" xmlns:wpi="http://schemas.microsoft.com/office/word/2010/wordprocessingInk" xmlns:wne="http://schemas.microsoft.com/office/word/2006/wordml" xmlns:wps="http://schemas.microsoft.com/office/word/2010/wordprocessingShape" mc:Ignorable="w14 w15 w16se w16cid wp14">
   <w:footnote w:type="separator" w:id="-1">
     <w:p>
       <w:pPr>
@@ -769,7 +739,7 @@
 </file>
 
 <file path=word/header1.xml><?xml version="1.0" encoding="utf-8"?>
-<w:hdr xmlns:wpc="http://schemas.microsoft.com/office/word/2010/wordprocessingCanvas" xmlns:cx="http://schemas.microsoft.com/office/drawing/2014/chartex" xmlns:cx1="http://schemas.microsoft.com/office/drawing/2015/9/8/chartex" xmlns:cx2="http://schemas.microsoft.com/office/drawing/2015/10/21/chartex" xmlns:cx3="http://schemas.microsoft.com/office/drawing/2016/5/9/chartex" xmlns:cx4="http://schemas.microsoft.com/office/drawing/2016/5/10/chartex" xmlns:cx5="http://schemas.microsoft.com/office/drawing/2016/5/11/chartex" xmlns:cx6="http://schemas.microsoft.com/office/drawing/2016/5/12/chartex" xmlns:cx7="http://schemas.microsoft.com/office/drawing/2016/5/13/chartex" xmlns:cx8="http://schemas.microsoft.com/office/drawing/2016/5/14/chartex" xmlns:mc="http://schemas.openxmlformats.org/markup-compatibility/2006" xmlns:aink="http://schemas.microsoft.com/office/drawing/2016/ink" xmlns:am3d="http://schemas.microsoft.com/office/drawing/2017/model3d" xmlns:o="urn:schemas-microsoft-com:office:office" xmlns:oel="http://schemas.microsoft.com/office/2019/extlst" xmlns:r="http://schemas.openxmlformats.org/officeDocument/2006/relationships" xmlns:m="http://schemas.openxmlformats.org/officeDocument/2006/math" xmlns:v="urn:schemas-microsoft-com:vml" xmlns:wp14="http://schemas.microsoft.com/office/word/2010/wordprocessingDrawing" xmlns:wp="http://schemas.openxmlformats.org/drawingml/2006/wordprocessingDrawing" xmlns:w10="urn:schemas-microsoft-com:office:word" xmlns:w="http://schemas.openxmlformats.org/wordprocessingml/2006/main" xmlns:w14="http://schemas.microsoft.com/office/word/2010/wordml" xmlns:w15="http://schemas.microsoft.com/office/word/2012/wordml" xmlns:w16cex="http://schemas.microsoft.com/office/word/2018/wordml/cex" xmlns:w16cid="http://schemas.microsoft.com/office/word/2016/wordml/cid" xmlns:w16="http://schemas.microsoft.com/office/word/2018/wordml" xmlns:w16sdtdh="http://schemas.microsoft.com/office/word/2020/wordml/sdtdatahash" xmlns:w16se="http://schemas.microsoft.com/office/word/2015/wordml/symex" xmlns:wpg="http://schemas.microsoft.com/office/word/2010/wordprocessingGroup" xmlns:wpi="http://schemas.microsoft.com/office/word/2010/wordprocessingInk" xmlns:wne="http://schemas.microsoft.com/office/word/2006/wordml" xmlns:wps="http://schemas.microsoft.com/office/word/2010/wordprocessingShape" mc:Ignorable="w14 w15 w16se w16cid w16 w16cex w16sdtdh wp14">
+<w:hdr xmlns:wpc="http://schemas.microsoft.com/office/word/2010/wordprocessingCanvas" xmlns:cx="http://schemas.microsoft.com/office/drawing/2014/chartex" xmlns:cx1="http://schemas.microsoft.com/office/drawing/2015/9/8/chartex" xmlns:cx2="http://schemas.microsoft.com/office/drawing/2015/10/21/chartex" xmlns:cx3="http://schemas.microsoft.com/office/drawing/2016/5/9/chartex" xmlns:cx4="http://schemas.microsoft.com/office/drawing/2016/5/10/chartex" xmlns:cx5="http://schemas.microsoft.com/office/drawing/2016/5/11/chartex" xmlns:cx6="http://schemas.microsoft.com/office/drawing/2016/5/12/chartex" xmlns:cx7="http://schemas.microsoft.com/office/drawing/2016/5/13/chartex" xmlns:cx8="http://schemas.microsoft.com/office/drawing/2016/5/14/chartex" xmlns:mc="http://schemas.openxmlformats.org/markup-compatibility/2006" xmlns:aink="http://schemas.microsoft.com/office/drawing/2016/ink" xmlns:am3d="http://schemas.microsoft.com/office/drawing/2017/model3d" xmlns:o="urn:schemas-microsoft-com:office:office" xmlns:r="http://schemas.openxmlformats.org/officeDocument/2006/relationships" xmlns:m="http://schemas.openxmlformats.org/officeDocument/2006/math" xmlns:v="urn:schemas-microsoft-com:vml" xmlns:wp14="http://schemas.microsoft.com/office/word/2010/wordprocessingDrawing" xmlns:wp="http://schemas.openxmlformats.org/drawingml/2006/wordprocessingDrawing" xmlns:w10="urn:schemas-microsoft-com:office:word" xmlns:w="http://schemas.openxmlformats.org/wordprocessingml/2006/main" xmlns:w14="http://schemas.microsoft.com/office/word/2010/wordml" xmlns:w15="http://schemas.microsoft.com/office/word/2012/wordml" xmlns:w16cid="http://schemas.microsoft.com/office/word/2016/wordml/cid" xmlns:w16se="http://schemas.microsoft.com/office/word/2015/wordml/symex" xmlns:wpg="http://schemas.microsoft.com/office/word/2010/wordprocessingGroup" xmlns:wpi="http://schemas.microsoft.com/office/word/2010/wordprocessingInk" xmlns:wne="http://schemas.microsoft.com/office/word/2006/wordml" xmlns:wps="http://schemas.microsoft.com/office/word/2010/wordprocessingShape" mc:Ignorable="w14 w15 w16se w16cid wp14">
   <w:p>
     <w:pPr>
       <w:pStyle w:val="Title"/>
@@ -853,7 +823,7 @@
             </wp:anchor>
           </w:drawing>
         </mc:Choice>
-        <mc:Fallback>
+        <mc:Fallback xmlns:w16sdtdh="http://schemas.microsoft.com/office/word/2020/wordml/sdtdatahash" xmlns:w16="http://schemas.microsoft.com/office/word/2018/wordml" xmlns:w16cex="http://schemas.microsoft.com/office/word/2018/wordml/cex" xmlns:oel="http://schemas.microsoft.com/office/2019/extlst">
           <w:pict>
             <v:rect w14:anchorId="33EBEFD5" id="Rectangle 2" o:spid="_x0000_s1026" style="position:absolute;margin-left:0;margin-top:0;width:611.3pt;height:88.8pt;z-index:-251657216;visibility:visible;mso-wrap-style:square;mso-width-percent:0;mso-height-percent:0;mso-wrap-distance-left:.5pt;mso-wrap-distance-top:.55pt;mso-wrap-distance-right:.5pt;mso-wrap-distance-bottom:.45pt;mso-position-horizontal:left;mso-position-horizontal-relative:page;mso-position-vertical:top;mso-position-vertical-relative:page;mso-width-percent:0;mso-height-percent:0;mso-width-relative:page;mso-height-relative:page;v-text-anchor:top" o:gfxdata="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" o:allowincell="f" fillcolor="#1a73e8" strokecolor="#1355ab" strokeweight="1pt">
               <v:path arrowok="t"/>
@@ -890,7 +860,7 @@
               <wp:lineTo x="18296" y="0"/>
             </wp:wrapPolygon>
           </wp:wrapTight>
-          <wp:docPr id="4" name="Graphic 1"/>
+          <wp:docPr id="2" name="Graphic 1"/>
           <wp:cNvGraphicFramePr>
             <a:graphicFrameLocks xmlns:a="http://schemas.openxmlformats.org/drawingml/2006/main" noChangeAspect="1"/>
           </wp:cNvGraphicFramePr>
@@ -955,7 +925,7 @@
         <w:sz w:val="44"/>
         <w:szCs w:val="44"/>
       </w:rPr>
-      <w:t>NEXT STEPS</w:t>
+      <w:t>Next steps</w:t>
     </w:r>
     <w:r>
       <w:rPr>
@@ -1033,7 +1003,7 @@
 </file>
 
 <file path=word/numbering.xml><?xml version="1.0" encoding="utf-8"?>
-<w:numbering xmlns:wpc="http://schemas.microsoft.com/office/word/2010/wordprocessingCanvas" xmlns:cx="http://schemas.microsoft.com/office/drawing/2014/chartex" xmlns:cx1="http://schemas.microsoft.com/office/drawing/2015/9/8/chartex" xmlns:cx2="http://schemas.microsoft.com/office/drawing/2015/10/21/chartex" xmlns:cx3="http://schemas.microsoft.com/office/drawing/2016/5/9/chartex" xmlns:cx4="http://schemas.microsoft.com/office/drawing/2016/5/10/chartex" xmlns:cx5="http://schemas.microsoft.com/office/drawing/2016/5/11/chartex" xmlns:cx6="http://schemas.microsoft.com/office/drawing/2016/5/12/chartex" xmlns:cx7="http://schemas.microsoft.com/office/drawing/2016/5/13/chartex" xmlns:cx8="http://schemas.microsoft.com/office/drawing/2016/5/14/chartex" xmlns:mc="http://schemas.openxmlformats.org/markup-compatibility/2006" xmlns:aink="http://schemas.microsoft.com/office/drawing/2016/ink" xmlns:am3d="http://schemas.microsoft.com/office/drawing/2017/model3d" xmlns:o="urn:schemas-microsoft-com:office:office" xmlns:oel="http://schemas.microsoft.com/office/2019/extlst" xmlns:r="http://schemas.openxmlformats.org/officeDocument/2006/relationships" xmlns:m="http://schemas.openxmlformats.org/officeDocument/2006/math" xmlns:v="urn:schemas-microsoft-com:vml" xmlns:wp14="http://schemas.microsoft.com/office/word/2010/wordprocessingDrawing" xmlns:wp="http://schemas.openxmlformats.org/drawingml/2006/wordprocessingDrawing" xmlns:w10="urn:schemas-microsoft-com:office:word" xmlns:w="http://schemas.openxmlformats.org/wordprocessingml/2006/main" xmlns:w14="http://schemas.microsoft.com/office/word/2010/wordml" xmlns:w15="http://schemas.microsoft.com/office/word/2012/wordml" xmlns:w16cex="http://schemas.microsoft.com/office/word/2018/wordml/cex" xmlns:w16cid="http://schemas.microsoft.com/office/word/2016/wordml/cid" xmlns:w16="http://schemas.microsoft.com/office/word/2018/wordml" xmlns:w16sdtdh="http://schemas.microsoft.com/office/word/2020/wordml/sdtdatahash" xmlns:w16se="http://schemas.microsoft.com/office/word/2015/wordml/symex" xmlns:wpg="http://schemas.microsoft.com/office/word/2010/wordprocessingGroup" xmlns:wpi="http://schemas.microsoft.com/office/word/2010/wordprocessingInk" xmlns:wne="http://schemas.microsoft.com/office/word/2006/wordml" xmlns:wps="http://schemas.microsoft.com/office/word/2010/wordprocessingShape" mc:Ignorable="w14 w15 w16se w16cid w16 w16cex w16sdtdh wp14">
+<w:numbering xmlns:wpc="http://schemas.microsoft.com/office/word/2010/wordprocessingCanvas" xmlns:cx="http://schemas.microsoft.com/office/drawing/2014/chartex" xmlns:cx1="http://schemas.microsoft.com/office/drawing/2015/9/8/chartex" xmlns:cx2="http://schemas.microsoft.com/office/drawing/2015/10/21/chartex" xmlns:cx3="http://schemas.microsoft.com/office/drawing/2016/5/9/chartex" xmlns:cx4="http://schemas.microsoft.com/office/drawing/2016/5/10/chartex" xmlns:cx5="http://schemas.microsoft.com/office/drawing/2016/5/11/chartex" xmlns:cx6="http://schemas.microsoft.com/office/drawing/2016/5/12/chartex" xmlns:cx7="http://schemas.microsoft.com/office/drawing/2016/5/13/chartex" xmlns:cx8="http://schemas.microsoft.com/office/drawing/2016/5/14/chartex" xmlns:mc="http://schemas.openxmlformats.org/markup-compatibility/2006" xmlns:aink="http://schemas.microsoft.com/office/drawing/2016/ink" xmlns:am3d="http://schemas.microsoft.com/office/drawing/2017/model3d" xmlns:o="urn:schemas-microsoft-com:office:office" xmlns:r="http://schemas.openxmlformats.org/officeDocument/2006/relationships" xmlns:m="http://schemas.openxmlformats.org/officeDocument/2006/math" xmlns:v="urn:schemas-microsoft-com:vml" xmlns:wp14="http://schemas.microsoft.com/office/word/2010/wordprocessingDrawing" xmlns:wp="http://schemas.openxmlformats.org/drawingml/2006/wordprocessingDrawing" xmlns:w10="urn:schemas-microsoft-com:office:word" xmlns:w="http://schemas.openxmlformats.org/wordprocessingml/2006/main" xmlns:w14="http://schemas.microsoft.com/office/word/2010/wordml" xmlns:w15="http://schemas.microsoft.com/office/word/2012/wordml" xmlns:w16cid="http://schemas.microsoft.com/office/word/2016/wordml/cid" xmlns:w16se="http://schemas.microsoft.com/office/word/2015/wordml/symex" xmlns:wpg="http://schemas.microsoft.com/office/word/2010/wordprocessingGroup" xmlns:wpi="http://schemas.microsoft.com/office/word/2010/wordprocessingInk" xmlns:wne="http://schemas.microsoft.com/office/word/2006/wordml" xmlns:wps="http://schemas.microsoft.com/office/word/2010/wordprocessingShape" mc:Ignorable="w14 w15 w16se w16cid wp14">
   <w:abstractNum w:abstractNumId="0" w15:restartNumberingAfterBreak="0">
     <w:nsid w:val="0E340EF3"/>
     <w:multiLevelType w:val="multilevel"/>
@@ -2627,56 +2597,56 @@
       </w:pPr>
     </w:lvl>
   </w:abstractNum>
-  <w:num w:numId="1" w16cid:durableId="631519694">
+  <w:num w:numId="1">
     <w:abstractNumId w:val="14"/>
   </w:num>
-  <w:num w:numId="2" w16cid:durableId="702092214">
+  <w:num w:numId="2">
     <w:abstractNumId w:val="3"/>
   </w:num>
-  <w:num w:numId="3" w16cid:durableId="1319265720">
+  <w:num w:numId="3">
     <w:abstractNumId w:val="5"/>
   </w:num>
-  <w:num w:numId="4" w16cid:durableId="373510105">
+  <w:num w:numId="4">
     <w:abstractNumId w:val="10"/>
   </w:num>
-  <w:num w:numId="5" w16cid:durableId="78871155">
+  <w:num w:numId="5">
     <w:abstractNumId w:val="7"/>
   </w:num>
-  <w:num w:numId="6" w16cid:durableId="1385134957">
+  <w:num w:numId="6">
     <w:abstractNumId w:val="6"/>
   </w:num>
-  <w:num w:numId="7" w16cid:durableId="1563248273">
+  <w:num w:numId="7">
     <w:abstractNumId w:val="0"/>
   </w:num>
-  <w:num w:numId="8" w16cid:durableId="1291208182">
+  <w:num w:numId="8">
     <w:abstractNumId w:val="11"/>
   </w:num>
-  <w:num w:numId="9" w16cid:durableId="868220958">
+  <w:num w:numId="9">
     <w:abstractNumId w:val="4"/>
   </w:num>
-  <w:num w:numId="10" w16cid:durableId="1655059276">
+  <w:num w:numId="10">
     <w:abstractNumId w:val="12"/>
   </w:num>
-  <w:num w:numId="11" w16cid:durableId="260920391">
+  <w:num w:numId="11">
     <w:abstractNumId w:val="9"/>
   </w:num>
-  <w:num w:numId="12" w16cid:durableId="1392800966">
+  <w:num w:numId="12">
     <w:abstractNumId w:val="1"/>
   </w:num>
-  <w:num w:numId="13" w16cid:durableId="2128623700">
+  <w:num w:numId="13">
     <w:abstractNumId w:val="2"/>
   </w:num>
-  <w:num w:numId="14" w16cid:durableId="279386944">
+  <w:num w:numId="14">
     <w:abstractNumId w:val="13"/>
   </w:num>
-  <w:num w:numId="15" w16cid:durableId="901058261">
+  <w:num w:numId="15">
     <w:abstractNumId w:val="8"/>
   </w:num>
 </w:numbering>
 </file>
 
 <file path=word/styles.xml><?xml version="1.0" encoding="utf-8"?>
-<w:styles xmlns:mc="http://schemas.openxmlformats.org/markup-compatibility/2006" xmlns:r="http://schemas.openxmlformats.org/officeDocument/2006/relationships" xmlns:w="http://schemas.openxmlformats.org/wordprocessingml/2006/main" xmlns:w14="http://schemas.microsoft.com/office/word/2010/wordml" xmlns:w15="http://schemas.microsoft.com/office/word/2012/wordml" xmlns:w16cex="http://schemas.microsoft.com/office/word/2018/wordml/cex" xmlns:w16cid="http://schemas.microsoft.com/office/word/2016/wordml/cid" xmlns:w16="http://schemas.microsoft.com/office/word/2018/wordml" xmlns:w16sdtdh="http://schemas.microsoft.com/office/word/2020/wordml/sdtdatahash" xmlns:w16se="http://schemas.microsoft.com/office/word/2015/wordml/symex" mc:Ignorable="w14 w15 w16se w16cid w16 w16cex w16sdtdh">
+<w:styles xmlns:mc="http://schemas.openxmlformats.org/markup-compatibility/2006" xmlns:r="http://schemas.openxmlformats.org/officeDocument/2006/relationships" xmlns:w="http://schemas.openxmlformats.org/wordprocessingml/2006/main" xmlns:w14="http://schemas.microsoft.com/office/word/2010/wordml" xmlns:w15="http://schemas.microsoft.com/office/word/2012/wordml" xmlns:w16cid="http://schemas.microsoft.com/office/word/2016/wordml/cid" xmlns:w16se="http://schemas.microsoft.com/office/word/2015/wordml/symex" mc:Ignorable="w14 w15 w16se w16cid">
   <w:docDefaults>
     <w:rPrDefault>
       <w:rPr>
@@ -2692,7 +2662,7 @@
       </w:pPr>
     </w:pPrDefault>
   </w:docDefaults>
-  <w:latentStyles w:defLockedState="0" w:defUIPriority="99" w:defSemiHidden="0" w:defUnhideWhenUsed="0" w:defQFormat="0" w:count="376">
+  <w:latentStyles w:defLockedState="0" w:defUIPriority="99" w:defSemiHidden="0" w:defUnhideWhenUsed="0" w:defQFormat="0" w:count="375">
     <w:lsdException w:name="Normal" w:uiPriority="0" w:qFormat="1"/>
     <w:lsdException w:name="heading 1" w:uiPriority="9" w:qFormat="1"/>
     <w:lsdException w:name="heading 2" w:semiHidden="1" w:uiPriority="9" w:unhideWhenUsed="1" w:qFormat="1"/>
@@ -3068,7 +3038,6 @@
     <w:lsdException w:name="Smart Hyperlink" w:semiHidden="1" w:unhideWhenUsed="1"/>
     <w:lsdException w:name="Hashtag" w:semiHidden="1" w:unhideWhenUsed="1"/>
     <w:lsdException w:name="Unresolved Mention" w:semiHidden="1" w:unhideWhenUsed="1"/>
-    <w:lsdException w:name="Smart Link" w:semiHidden="1" w:unhideWhenUsed="1"/>
   </w:latentStyles>
   <w:style w:type="paragraph" w:default="1" w:styleId="Normal">
     <w:name w:val="Normal"/>
@@ -3083,6 +3052,7 @@
   <w:style w:type="character" w:default="1" w:styleId="DefaultParagraphFont">
     <w:name w:val="Default Paragraph Font"/>
     <w:uiPriority w:val="1"/>
+    <w:semiHidden/>
     <w:unhideWhenUsed/>
   </w:style>
   <w:style w:type="table" w:default="1" w:styleId="TableNormal">
@@ -3693,7 +3663,7 @@
 </file>
 
 <file path=customXml/itemProps1.xml><?xml version="1.0" encoding="utf-8"?>
-<ds:datastoreItem xmlns:ds="http://schemas.openxmlformats.org/officeDocument/2006/customXml" ds:itemID="{170A9F90-3328-3D41-AE4C-B8C68F6183BF}">
+<ds:datastoreItem xmlns:ds="http://schemas.openxmlformats.org/officeDocument/2006/customXml" ds:itemID="{902F8947-6EFB-4559-B7FB-B0A7520384B7}">
   <ds:schemaRefs>
     <ds:schemaRef ds:uri="http://schemas.openxmlformats.org/officeDocument/2006/bibliography"/>
   </ds:schemaRefs>

</xml_diff>

<commit_message>
Add bqe to complaint, minor link fixes
</commit_message>
<xml_diff>
--- a/docassemble/HousingCodeChecklist/data/templates/next_steps_request_for_repairs_letter.docx
+++ b/docassemble/HousingCodeChecklist/data/templates/next_steps_request_for_repairs_letter.docx
@@ -200,9 +200,9 @@
             <w14:bevel/>
           </w14:textOutline>
         </w:rPr>
-        <w:t xml:space="preserve">to </w:t>
-      </w:r>
-      <w:proofErr w:type="gramStart"/>
+        <w:t xml:space="preserve">to {{ </w:t>
+      </w:r>
+      <w:proofErr w:type="spellStart"/>
       <w:r>
         <w:rPr>
           <w14:textOutline w14:w="9525" w14:cap="rnd" w14:cmpd="sng" w14:algn="ctr">
@@ -211,9 +211,9 @@
             <w14:bevel/>
           </w14:textOutline>
         </w:rPr>
-        <w:t xml:space="preserve">{{ </w:t>
-      </w:r>
-      <w:proofErr w:type="spellStart"/>
+        <w:t>other_parties</w:t>
+      </w:r>
+      <w:proofErr w:type="spellEnd"/>
       <w:r>
         <w:rPr>
           <w14:textOutline w14:w="9525" w14:cap="rnd" w14:cmpd="sng" w14:algn="ctr">
@@ -222,9 +222,9 @@
             <w14:bevel/>
           </w14:textOutline>
         </w:rPr>
-        <w:t>other</w:t>
-      </w:r>
-      <w:proofErr w:type="gramEnd"/>
+        <w:t xml:space="preserve"> }} at {{ </w:t>
+      </w:r>
+      <w:proofErr w:type="spellStart"/>
       <w:r>
         <w:rPr>
           <w14:textOutline w14:w="9525" w14:cap="rnd" w14:cmpd="sng" w14:algn="ctr">
@@ -233,7 +233,7 @@
             <w14:bevel/>
           </w14:textOutline>
         </w:rPr>
-        <w:t>_parties</w:t>
+        <w:t>other_parties</w:t>
       </w:r>
       <w:proofErr w:type="spellEnd"/>
       <w:r>
@@ -244,9 +244,10 @@
             <w14:bevel/>
           </w14:textOutline>
         </w:rPr>
-        <w:t xml:space="preserve"> }} at {{ </w:t>
-      </w:r>
-      <w:proofErr w:type="spellStart"/>
+        <w:t>[0]</w:t>
+      </w:r>
+      <w:bookmarkStart w:id="0" w:name="_GoBack"/>
+      <w:bookmarkEnd w:id="0"/>
       <w:r>
         <w:rPr>
           <w14:textOutline w14:w="9525" w14:cap="rnd" w14:cmpd="sng" w14:algn="ctr">
@@ -255,7 +256,7 @@
             <w14:bevel/>
           </w14:textOutline>
         </w:rPr>
-        <w:t>other_parties</w:t>
+        <w:t>.ad</w:t>
       </w:r>
       <w:r>
         <w:rPr>
@@ -265,7 +266,7 @@
             <w14:bevel/>
           </w14:textOutline>
         </w:rPr>
-        <w:t>.ad</w:t>
+        <w:t>d</w:t>
       </w:r>
       <w:r>
         <w:rPr>
@@ -275,28 +276,7 @@
             <w14:bevel/>
           </w14:textOutline>
         </w:rPr>
-        <w:t>d</w:t>
-      </w:r>
-      <w:r>
-        <w:rPr>
-          <w14:textOutline w14:w="9525" w14:cap="rnd" w14:cmpd="sng" w14:algn="ctr">
-            <w14:noFill/>
-            <w14:prstDash w14:val="solid"/>
-            <w14:bevel/>
-          </w14:textOutline>
-        </w:rPr>
-        <w:t>ress</w:t>
-      </w:r>
-      <w:proofErr w:type="spellEnd"/>
-      <w:r>
-        <w:rPr>
-          <w14:textOutline w14:w="9525" w14:cap="rnd" w14:cmpd="sng" w14:algn="ctr">
-            <w14:noFill/>
-            <w14:prstDash w14:val="solid"/>
-            <w14:bevel/>
-          </w14:textOutline>
-        </w:rPr>
-        <w:t xml:space="preserve"> }}</w:t>
+        <w:t>ress }}</w:t>
       </w:r>
       <w:r>
         <w:rPr>
@@ -548,10 +528,10 @@
           <w:numId w:val="15"/>
         </w:numPr>
       </w:pPr>
-      <w:bookmarkStart w:id="0" w:name="_wjzvjugefec1"/>
-      <w:bookmarkStart w:id="1" w:name="_jpvqkqfibwqh"/>
-      <w:bookmarkEnd w:id="0"/>
+      <w:bookmarkStart w:id="1" w:name="_wjzvjugefec1"/>
+      <w:bookmarkStart w:id="2" w:name="_jpvqkqfibwqh"/>
       <w:bookmarkEnd w:id="1"/>
+      <w:bookmarkEnd w:id="2"/>
       <w:r>
         <w:t>U</w:t>
       </w:r>
@@ -564,12 +544,7 @@
       </w:r>
       <w:proofErr w:type="spellEnd"/>
       <w:r>
-        <w:t xml:space="preserve"> </w:t>
-      </w:r>
-      <w:bookmarkStart w:id="2" w:name="_GoBack"/>
-      <w:bookmarkEnd w:id="2"/>
-      <w:r>
-        <w:t xml:space="preserve">to </w:t>
+        <w:t xml:space="preserve"> to </w:t>
       </w:r>
       <w:r>
         <w:t>take a next step, including:</w:t>
@@ -823,7 +798,7 @@
             </wp:anchor>
           </w:drawing>
         </mc:Choice>
-        <mc:Fallback xmlns:w16sdtdh="http://schemas.microsoft.com/office/word/2020/wordml/sdtdatahash" xmlns:w16="http://schemas.microsoft.com/office/word/2018/wordml" xmlns:w16cex="http://schemas.microsoft.com/office/word/2018/wordml/cex" xmlns:oel="http://schemas.microsoft.com/office/2019/extlst">
+        <mc:Fallback xmlns:oel="http://schemas.microsoft.com/office/2019/extlst" xmlns:w16cex="http://schemas.microsoft.com/office/word/2018/wordml/cex" xmlns:w16="http://schemas.microsoft.com/office/word/2018/wordml" xmlns:w16sdtdh="http://schemas.microsoft.com/office/word/2020/wordml/sdtdatahash">
           <w:pict>
             <v:rect w14:anchorId="33EBEFD5" id="Rectangle 2" o:spid="_x0000_s1026" style="position:absolute;margin-left:0;margin-top:0;width:611.3pt;height:88.8pt;z-index:-251657216;visibility:visible;mso-wrap-style:square;mso-width-percent:0;mso-height-percent:0;mso-wrap-distance-left:.5pt;mso-wrap-distance-top:.55pt;mso-wrap-distance-right:.5pt;mso-wrap-distance-bottom:.45pt;mso-position-horizontal:left;mso-position-horizontal-relative:page;mso-position-vertical:top;mso-position-vertical-relative:page;mso-width-percent:0;mso-height-percent:0;mso-width-relative:page;mso-height-relative:page;v-text-anchor:top" o:gfxdata="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" o:allowincell="f" fillcolor="#1a73e8" strokecolor="#1355ab" strokeweight="1pt">
               <v:path arrowok="t"/>
@@ -3663,7 +3638,7 @@
 </file>
 
 <file path=customXml/itemProps1.xml><?xml version="1.0" encoding="utf-8"?>
-<ds:datastoreItem xmlns:ds="http://schemas.openxmlformats.org/officeDocument/2006/customXml" ds:itemID="{902F8947-6EFB-4559-B7FB-B0A7520384B7}">
+<ds:datastoreItem xmlns:ds="http://schemas.openxmlformats.org/officeDocument/2006/customXml" ds:itemID="{B1278161-A69B-40BA-8A10-8344C6227F19}">
   <ds:schemaRefs>
     <ds:schemaRef ds:uri="http://schemas.openxmlformats.org/officeDocument/2006/bibliography"/>
   </ds:schemaRefs>

</xml_diff>